<commit_message>
Nouveau cercle via API Google Maps à corriger
J'ai essayé de faire un nouveau cercle avec l'API Google Maps, çà
fonctionne, mais toutes les 3-4 secondes, l'opacité change, et à force
on ne voit plus la carte sous le cercle rouge... Je ne comprends pas
pourquoi.
J'ai aussi rajouté les fonctionnalités pour afficher la carte en type
"SATELLITE", "HYBRID" et "TERRAIN". A voir lequel est le mieux à
utiliser entre ces 3 et celui de base ("ROADMAP").
J'ai aussi essayé d'ajouter un deuxième cercle en utilisant la méthode
de cercle de Loïc, mais je n'ai pas réussi (c'est la partie commentée
ligne 222 dans google.js).
</commit_message>
<xml_diff>
--- a/Journal de bord L3M Maxime Siret.docx
+++ b/Journal de bord L3M Maxime Siret.docx
@@ -5,6 +5,7 @@
     <w:p>
       <w:pPr>
         <w:pStyle w:val="Titre"/>
+        <w:jc w:val="both"/>
       </w:pPr>
       <w:r>
         <w:t>Journal de bord L3M Maxime Siret</w:t>
@@ -13,13 +14,21 @@
     <w:p>
       <w:pPr>
         <w:pStyle w:val="Titre1"/>
+        <w:jc w:val="both"/>
       </w:pPr>
       <w:r>
         <w:t>29/01/2016</w:t>
       </w:r>
     </w:p>
-    <w:p/>
-    <w:p>
+    <w:p>
+      <w:pPr>
+        <w:jc w:val="both"/>
+      </w:pPr>
+    </w:p>
+    <w:p>
+      <w:pPr>
+        <w:jc w:val="both"/>
+      </w:pPr>
       <w:r>
         <w:t>Rédaction ge</w:t>
       </w:r>
@@ -28,6 +37,9 @@
       </w:r>
     </w:p>
     <w:p>
+      <w:pPr>
+        <w:jc w:val="both"/>
+      </w:pPr>
       <w:r>
         <w:t>http://www.html5-css3.fr/html</w:t>
       </w:r>
@@ -38,18 +50,29 @@
     <w:p>
       <w:pPr>
         <w:pStyle w:val="Titre1"/>
+        <w:jc w:val="both"/>
       </w:pPr>
       <w:r>
         <w:t>01/02/2016</w:t>
       </w:r>
     </w:p>
-    <w:p/>
-    <w:p>
+    <w:p>
+      <w:pPr>
+        <w:jc w:val="both"/>
+      </w:pPr>
+    </w:p>
+    <w:p>
+      <w:pPr>
+        <w:jc w:val="both"/>
+      </w:pPr>
       <w:r>
         <w:t>Formulaire_authentification.html</w:t>
       </w:r>
     </w:p>
     <w:p>
+      <w:pPr>
+        <w:jc w:val="both"/>
+      </w:pPr>
       <w:r>
         <w:t>geolocalisation.html</w:t>
       </w:r>
@@ -69,6 +92,9 @@
       </w:r>
     </w:p>
     <w:p>
+      <w:pPr>
+        <w:jc w:val="both"/>
+      </w:pPr>
       <w:r>
         <w:t>geoloc.html</w:t>
       </w:r>
@@ -85,6 +111,9 @@
       </w:r>
     </w:p>
     <w:p>
+      <w:pPr>
+        <w:jc w:val="both"/>
+      </w:pPr>
       <w:r>
         <w:t xml:space="preserve">Inscription asana, </w:t>
       </w:r>
@@ -97,13 +126,21 @@
     <w:p>
       <w:pPr>
         <w:pStyle w:val="Titre1"/>
+        <w:jc w:val="both"/>
       </w:pPr>
       <w:r>
         <w:t>04/02/2016</w:t>
       </w:r>
     </w:p>
-    <w:p/>
-    <w:p>
+    <w:p>
+      <w:pPr>
+        <w:jc w:val="both"/>
+      </w:pPr>
+    </w:p>
+    <w:p>
+      <w:pPr>
+        <w:jc w:val="both"/>
+      </w:pPr>
       <w:r>
         <w:t xml:space="preserve">Reprise du code de Loïc à propos de boussole.js : </w:t>
       </w:r>
@@ -115,6 +152,7 @@
           <w:ilvl w:val="0"/>
           <w:numId w:val="1"/>
         </w:numPr>
+        <w:jc w:val="both"/>
       </w:pPr>
       <w:r>
         <w:t>Traduction du néerlandais au français et explications détaillées du code</w:t>
@@ -130,12 +168,16 @@
           <w:ilvl w:val="0"/>
           <w:numId w:val="1"/>
         </w:numPr>
+        <w:jc w:val="both"/>
       </w:pPr>
       <w:r>
         <w:t>Adaptation du code de boussole.js pour afficher la carte Google qui bouge en même temps que le téléphone. La boussole n’apparaît plus, c’est seulement la carte qui bouge en même temps que le téléphone au lieu que ce soit la boussole initialement.</w:t>
       </w:r>
     </w:p>
     <w:p>
+      <w:pPr>
+        <w:jc w:val="both"/>
+      </w:pPr>
       <w:r>
         <w:t xml:space="preserve">Demande au  RSI pour avoir accès au PHP sur le serveur eleves.ensg.eu pour pouvoir tester mon code sur mon téléphone </w:t>
       </w:r>
@@ -147,10 +189,120 @@
       </w:r>
     </w:p>
     <w:p>
+      <w:pPr>
+        <w:pStyle w:val="Titre1"/>
+        <w:jc w:val="both"/>
+      </w:pPr>
+      <w:r>
+        <w:t>05/02/2016</w:t>
+      </w:r>
+    </w:p>
+    <w:p>
+      <w:pPr>
+        <w:jc w:val="both"/>
+      </w:pPr>
+    </w:p>
+    <w:p>
+      <w:pPr>
+        <w:jc w:val="both"/>
+      </w:pPr>
+      <w:r>
+        <w:t xml:space="preserve">Test des fonctionnalités serveur : </w:t>
+      </w:r>
+    </w:p>
+    <w:p>
+      <w:pPr>
+        <w:pStyle w:val="Paragraphedeliste"/>
+        <w:numPr>
+          <w:ilvl w:val="0"/>
+          <w:numId w:val="1"/>
+        </w:numPr>
+        <w:jc w:val="both"/>
+      </w:pPr>
+      <w:r>
+        <w:t>Création de compte OK</w:t>
+      </w:r>
+    </w:p>
+    <w:p>
+      <w:pPr>
+        <w:pStyle w:val="Paragraphedeliste"/>
+        <w:numPr>
+          <w:ilvl w:val="0"/>
+          <w:numId w:val="1"/>
+        </w:numPr>
+        <w:jc w:val="both"/>
+      </w:pPr>
+      <w:r>
+        <w:t>Connexion au compte OK</w:t>
+      </w:r>
+    </w:p>
+    <w:p>
+      <w:pPr>
+        <w:jc w:val="both"/>
+      </w:pPr>
+      <w:r>
+        <w:t xml:space="preserve">Utilisation d’une clé pour l’API Google </w:t>
+      </w:r>
+      <w:proofErr w:type="spellStart"/>
+      <w:r>
+        <w:t>Maps</w:t>
+      </w:r>
+      <w:proofErr w:type="spellEnd"/>
+    </w:p>
+    <w:p>
+      <w:pPr>
+        <w:jc w:val="both"/>
+      </w:pPr>
+      <w:r>
+        <w:lastRenderedPageBreak/>
+        <w:t xml:space="preserve">J'ai essayé de faire un nouveau cercle avec l'API Google </w:t>
+      </w:r>
+      <w:proofErr w:type="spellStart"/>
+      <w:r>
+        <w:t>Maps</w:t>
+      </w:r>
+      <w:proofErr w:type="spellEnd"/>
+      <w:r>
+        <w:t xml:space="preserve">, </w:t>
+      </w:r>
+      <w:proofErr w:type="spellStart"/>
+      <w:r>
+        <w:t>çà</w:t>
+      </w:r>
+      <w:proofErr w:type="spellEnd"/>
+      <w:r>
+        <w:t xml:space="preserve"> fonctionne, mais toutes les 3-4 secondes, l'opacité change, et à force on ne voit plus la carte sous le cercle rouge... Je ne comprends pas pourquoi.</w:t>
+      </w:r>
+    </w:p>
+    <w:p>
+      <w:pPr>
+        <w:jc w:val="both"/>
+      </w:pPr>
+      <w:r>
+        <w:t xml:space="preserve">J'ai aussi rajouté </w:t>
+      </w:r>
+      <w:r>
+        <w:t>les fonctionnalités pour afficher la carte en type "SATELLITE", "HYBRID" et "TERRAIN". A voir lequel est le mieux à utiliser entre ces 3</w:t>
+      </w:r>
       <w:bookmarkStart w:id="0" w:name="_GoBack"/>
       <w:bookmarkEnd w:id="0"/>
-    </w:p>
-    <w:p/>
+      <w:r>
+        <w:t xml:space="preserve"> et celui de base ("ROADMAP"). </w:t>
+      </w:r>
+    </w:p>
+    <w:p>
+      <w:pPr>
+        <w:jc w:val="both"/>
+      </w:pPr>
+      <w:r>
+        <w:t>J'ai aussi essayé d'ajouter un deuxième cercle en utilisant la méthode de cercle de Loïc, mais je n'ai pas réussi (c'est la partie commentée ligne 222 dans google.js).</w:t>
+      </w:r>
+    </w:p>
+    <w:p>
+      <w:pPr>
+        <w:jc w:val="both"/>
+      </w:pPr>
+    </w:p>
     <w:sectPr>
       <w:pgSz w:w="11906" w:h="16838"/>
       <w:pgMar w:top="1417" w:right="1417" w:bottom="1417" w:left="1417" w:header="708" w:footer="708" w:gutter="0"/>
@@ -275,8 +427,123 @@
       </w:rPr>
     </w:lvl>
   </w:abstractNum>
+  <w:abstractNum w:abstractNumId="1">
+    <w:nsid w:val="7C36751C"/>
+    <w:multiLevelType w:val="hybridMultilevel"/>
+    <w:tmpl w:val="88EAD91E"/>
+    <w:lvl w:ilvl="0" w:tplc="8F063C8E">
+      <w:numFmt w:val="bullet"/>
+      <w:lvlText w:val=""/>
+      <w:lvlJc w:val="left"/>
+      <w:pPr>
+        <w:ind w:left="720" w:hanging="360"/>
+      </w:pPr>
+      <w:rPr>
+        <w:rFonts w:ascii="Wingdings" w:eastAsiaTheme="minorHAnsi" w:hAnsi="Wingdings" w:cstheme="minorBidi" w:hint="default"/>
+      </w:rPr>
+    </w:lvl>
+    <w:lvl w:ilvl="1" w:tplc="040C0003" w:tentative="1">
+      <w:start w:val="1"/>
+      <w:numFmt w:val="bullet"/>
+      <w:lvlText w:val="o"/>
+      <w:lvlJc w:val="left"/>
+      <w:pPr>
+        <w:ind w:left="1440" w:hanging="360"/>
+      </w:pPr>
+      <w:rPr>
+        <w:rFonts w:ascii="Courier New" w:hAnsi="Courier New" w:cs="Courier New" w:hint="default"/>
+      </w:rPr>
+    </w:lvl>
+    <w:lvl w:ilvl="2" w:tplc="040C0005" w:tentative="1">
+      <w:start w:val="1"/>
+      <w:numFmt w:val="bullet"/>
+      <w:lvlText w:val=""/>
+      <w:lvlJc w:val="left"/>
+      <w:pPr>
+        <w:ind w:left="2160" w:hanging="360"/>
+      </w:pPr>
+      <w:rPr>
+        <w:rFonts w:ascii="Wingdings" w:hAnsi="Wingdings" w:hint="default"/>
+      </w:rPr>
+    </w:lvl>
+    <w:lvl w:ilvl="3" w:tplc="040C0001" w:tentative="1">
+      <w:start w:val="1"/>
+      <w:numFmt w:val="bullet"/>
+      <w:lvlText w:val=""/>
+      <w:lvlJc w:val="left"/>
+      <w:pPr>
+        <w:ind w:left="2880" w:hanging="360"/>
+      </w:pPr>
+      <w:rPr>
+        <w:rFonts w:ascii="Symbol" w:hAnsi="Symbol" w:hint="default"/>
+      </w:rPr>
+    </w:lvl>
+    <w:lvl w:ilvl="4" w:tplc="040C0003" w:tentative="1">
+      <w:start w:val="1"/>
+      <w:numFmt w:val="bullet"/>
+      <w:lvlText w:val="o"/>
+      <w:lvlJc w:val="left"/>
+      <w:pPr>
+        <w:ind w:left="3600" w:hanging="360"/>
+      </w:pPr>
+      <w:rPr>
+        <w:rFonts w:ascii="Courier New" w:hAnsi="Courier New" w:cs="Courier New" w:hint="default"/>
+      </w:rPr>
+    </w:lvl>
+    <w:lvl w:ilvl="5" w:tplc="040C0005" w:tentative="1">
+      <w:start w:val="1"/>
+      <w:numFmt w:val="bullet"/>
+      <w:lvlText w:val=""/>
+      <w:lvlJc w:val="left"/>
+      <w:pPr>
+        <w:ind w:left="4320" w:hanging="360"/>
+      </w:pPr>
+      <w:rPr>
+        <w:rFonts w:ascii="Wingdings" w:hAnsi="Wingdings" w:hint="default"/>
+      </w:rPr>
+    </w:lvl>
+    <w:lvl w:ilvl="6" w:tplc="040C0001" w:tentative="1">
+      <w:start w:val="1"/>
+      <w:numFmt w:val="bullet"/>
+      <w:lvlText w:val=""/>
+      <w:lvlJc w:val="left"/>
+      <w:pPr>
+        <w:ind w:left="5040" w:hanging="360"/>
+      </w:pPr>
+      <w:rPr>
+        <w:rFonts w:ascii="Symbol" w:hAnsi="Symbol" w:hint="default"/>
+      </w:rPr>
+    </w:lvl>
+    <w:lvl w:ilvl="7" w:tplc="040C0003" w:tentative="1">
+      <w:start w:val="1"/>
+      <w:numFmt w:val="bullet"/>
+      <w:lvlText w:val="o"/>
+      <w:lvlJc w:val="left"/>
+      <w:pPr>
+        <w:ind w:left="5760" w:hanging="360"/>
+      </w:pPr>
+      <w:rPr>
+        <w:rFonts w:ascii="Courier New" w:hAnsi="Courier New" w:cs="Courier New" w:hint="default"/>
+      </w:rPr>
+    </w:lvl>
+    <w:lvl w:ilvl="8" w:tplc="040C0005" w:tentative="1">
+      <w:start w:val="1"/>
+      <w:numFmt w:val="bullet"/>
+      <w:lvlText w:val=""/>
+      <w:lvlJc w:val="left"/>
+      <w:pPr>
+        <w:ind w:left="6480" w:hanging="360"/>
+      </w:pPr>
+      <w:rPr>
+        <w:rFonts w:ascii="Wingdings" w:hAnsi="Wingdings" w:hint="default"/>
+      </w:rPr>
+    </w:lvl>
+  </w:abstractNum>
   <w:num w:numId="1">
     <w:abstractNumId w:val="0"/>
+  </w:num>
+  <w:num w:numId="2">
+    <w:abstractNumId w:val="1"/>
   </w:num>
 </w:numbering>
 </file>

</xml_diff>